<commit_message>
Sua pp trong so, tom tat, TLTK
</commit_message>
<xml_diff>
--- a/01_Tom_Tat_LVTHS_v1.docx
+++ b/01_Tom_Tat_LVTHS_v1.docx
@@ -335,15 +335,7 @@
           <w:sz w:val="24"/>
           <w:lang w:val="vi-VN"/>
         </w:rPr>
-        <w:t xml:space="preserve">Chuyên ngành: </w:t>
-      </w:r>
-      <w:r>
-        <w:rPr>
-          <w:b/>
-          <w:sz w:val="24"/>
-          <w:lang w:val="vi-VN"/>
-        </w:rPr>
-        <w:t>KHOA HỌC MÁY TÍNH</w:t>
+        <w:t>Chuyên ngành: KHOA HỌC MÁY TÍNH</w:t>
       </w:r>
     </w:p>
     <w:p>
@@ -365,15 +357,7 @@
           <w:sz w:val="24"/>
           <w:lang w:val="vi-VN"/>
         </w:rPr>
-        <w:t xml:space="preserve">Mã số: </w:t>
-      </w:r>
-      <w:r>
-        <w:rPr>
-          <w:b/>
-          <w:sz w:val="24"/>
-          <w:lang w:val="vi-VN"/>
-        </w:rPr>
-        <w:t>60.48.01</w:t>
+        <w:t>Mã số: 60.48.01</w:t>
       </w:r>
     </w:p>
     <w:p>
@@ -1033,7 +1017,6 @@
       <w:r>
         <w:rPr>
           <w:noProof/>
-          <w:lang w:val="vi-VN"/>
         </w:rPr>
         <w:drawing>
           <wp:inline distT="0" distB="0" distL="0" distR="0">
@@ -1204,7 +1187,6 @@
       <w:r>
         <w:rPr>
           <w:noProof/>
-          <w:lang w:val="vi-VN"/>
         </w:rPr>
         <w:drawing>
           <wp:inline distT="0" distB="0" distL="0" distR="0">
@@ -1288,7 +1270,49 @@
           <w:lang w:val="vi-VN"/>
         </w:rPr>
         <w:lastRenderedPageBreak/>
-        <w:t>các phương pháp này là cố gắng làm giảm số lượng thuộc tính của dữ liệu nhận dạng trước khi xây dựng mô hình huấn luyện. D. Gehrig [10] đã nghiên cứu, thực nghiệm trên ba phương pháp trích chọn và lựa chọn đặc tính khác nhau (Brute Force, SFS, LDA) (xem hình 0.2) và đã giảm đáng kể hiệu năng của quá trình nhận dạng so với dữ liệu ban đầu. L. Fengjun [5] phân tích và đưa ra bảy loại đặc tính khác nhau dựa vào tư thế và sự kết hợp giữa các khớp xương, sau đó dựng mô hình huấn luyện và nhận dạng dùng Markov ẩn (xem hình 0.3). K. Dana [11] đã phát triển một mô hình học tăng cường mới dựa trên mô hình Markov ẩn.</w:t>
+        <w:t xml:space="preserve">các phương pháp này là cố gắng làm giảm số lượng thuộc tính của dữ liệu nhận dạng trước khi xây dựng mô hình huấn </w:t>
+      </w:r>
+      <w:r>
+        <w:rPr>
+          <w:noProof/>
+          <w:lang w:val="vi-VN"/>
+        </w:rPr>
+        <w:t>luyện. D. Gehrig</w:t>
+      </w:r>
+      <w:r>
+        <w:rPr>
+          <w:noProof/>
+          <w:lang w:val="vi-VN"/>
+        </w:rPr>
+        <w:t xml:space="preserve"> đã nghiên cứu, thực nghiệm trên ba phương pháp trích chọn và lựa chọn đặc tính khác nhau (Brute Force, SFS, LDA) (xem hình 0.2) và đã giảm đáng kể hiệu năng của quá trình nhận dạng so với </w:t>
+      </w:r>
+      <w:r>
+        <w:rPr>
+          <w:noProof/>
+          <w:lang w:val="vi-VN"/>
+        </w:rPr>
+        <w:t xml:space="preserve">dữ liệu ban đầu. L. Fengjun </w:t>
+      </w:r>
+      <w:r>
+        <w:rPr>
+          <w:noProof/>
+          <w:lang w:val="vi-VN"/>
+        </w:rPr>
+        <w:t>phân tích và đưa ra bảy loại đặc tính khác nhau dựa vào tư thế và sự kết hợp giữa các khớp xương, sau đó dựng mô hình huấn luyện và nhận dạng dùng Markov</w:t>
+      </w:r>
+      <w:r>
+        <w:rPr>
+          <w:noProof/>
+          <w:lang w:val="vi-VN"/>
+        </w:rPr>
+        <w:t xml:space="preserve"> ẩn (xem hình 0.3). K. Dana</w:t>
+      </w:r>
+      <w:r>
+        <w:rPr>
+          <w:noProof/>
+          <w:lang w:val="vi-VN"/>
+        </w:rPr>
+        <w:t xml:space="preserve"> đã phát triển một mô hình học tăng cường mới dựa trên mô hình Markov ẩn.</w:t>
       </w:r>
     </w:p>
     <w:p>
@@ -1302,7 +1326,6 @@
       <w:r>
         <w:rPr>
           <w:noProof/>
-          <w:lang w:val="vi-VN"/>
         </w:rPr>
         <w:drawing>
           <wp:inline distT="0" distB="0" distL="0" distR="0">
@@ -1765,30 +1788,23 @@
     </w:p>
     <w:p>
       <w:pPr>
-        <w:pStyle w:val="000-Noi-Dung"/>
-        <w:rPr>
-          <w:noProof/>
-          <w:lang w:val="vi-VN"/>
-        </w:rPr>
-      </w:pPr>
-    </w:p>
-    <w:p>
-      <w:pPr>
-        <w:pStyle w:val="000-Noi-Dung"/>
-        <w:rPr>
-          <w:noProof/>
-          <w:lang w:val="vi-VN"/>
-        </w:rPr>
-        <w:sectPr>
-          <w:headerReference w:type="default" r:id="rId12"/>
-          <w:type w:val="oddPage"/>
-          <w:pgSz w:w="8392" w:h="11907" w:code="11"/>
-          <w:pgMar w:top="1134" w:right="1134" w:bottom="1134" w:left="1134" w:header="680" w:footer="0" w:gutter="0"/>
-          <w:pgNumType w:start="1"/>
-          <w:cols w:space="720"/>
-          <w:docGrid w:linePitch="360"/>
-        </w:sectPr>
-      </w:pPr>
+        <w:spacing w:line="240" w:lineRule="auto"/>
+        <w:ind w:firstLine="0"/>
+        <w:jc w:val="left"/>
+        <w:rPr>
+          <w:noProof/>
+          <w:sz w:val="22"/>
+          <w:szCs w:val="20"/>
+          <w:lang w:val="vi-VN"/>
+        </w:rPr>
+      </w:pPr>
+      <w:r>
+        <w:rPr>
+          <w:noProof/>
+          <w:lang w:val="vi-VN"/>
+        </w:rPr>
+        <w:br w:type="page"/>
+      </w:r>
     </w:p>
     <w:p>
       <w:pPr>
@@ -2125,7 +2141,19 @@
         <w:rPr>
           <w:lang w:val="vi-VN"/>
         </w:rPr>
-        <w:t>Để theo dõi chuyển động của các đối tượng, các nhà nghiên cứu tại đại học Carnegie Mellon đã xây dựng hệ thống gồm 12 camera hồng ngoại MX-40</w:t>
+        <w:t>Để theo dõi chuyển động của các đối tượng, các nhà nghiên cứu tại đại học Carnegie Mellon đã xây dựng hệ thống gồm 12 camera hồng ngoại MX-40 lắp đặt xung quanh một không gian hình chữ nhật có kích thước 3m x 8m. Các chuyển động diễn ra trong vùng này sẽ được ghi lại. Đối với các chuyển động đòi hỏi sự tỉ mỉ và chi tiết như chuyển động của tay, các camera có thể di chuyển vào gần hơn. Người ta sử dụng một bộ quần áo đặc biệt có gắn 41 marker bên trên, chủ thể phải mặc bộ quần áo này v</w:t>
+      </w:r>
+      <w:r>
+        <w:rPr>
+          <w:lang w:val="vi-VN"/>
+        </w:rPr>
+        <w:t>à di chuyển trong vùng ghi nhận</w:t>
+      </w:r>
+      <w:r>
+        <w:rPr>
+          <w:lang w:val="vi-VN"/>
+        </w:rPr>
+        <w:t>. Các camera sẽ định vị marker bằng sóng hồng ngoại. Tín hiệu thu được từ hệ thống camera được xử lý và cho ra kết quả cuối cùng là dữ liệu dạng mô hình hóa 3D của cơ thể người. Có rất nhiều cấu trúc định dạng khác nhau được sử dụng như asf/amc, vsk/v, c3d, bvh, txt. Có một số phần mềm hỗ trợ việc chuyển đổi qua lại giữa các định dạng này</w:t>
       </w:r>
       <w:r>
         <w:rPr>
@@ -2139,74 +2167,58 @@
         <w:rPr>
           <w:lang w:val="vi-VN"/>
         </w:rPr>
-        <w:t xml:space="preserve"> lắp đặt xung quanh một không gian hình chữ nhật có kích thước 3m x 8m. Các chuyển động diễn ra trong vùng này sẽ được ghi lại. Đối với các chuyển động đòi hỏi sự tỉ mỉ và chi tiết như chuyển động của tay, các camera có thể di chuyển vào gần hơn. Người ta sử dụng một bộ quần áo đặc biệt có gắn 41 marker bên trên, chủ thể phải mặc bộ quần áo này v</w:t>
-      </w:r>
-      <w:r>
-        <w:rPr>
-          <w:lang w:val="vi-VN"/>
-        </w:rPr>
-        <w:t>à di chuyển trong vùng ghi nhận</w:t>
-      </w:r>
-      <w:r>
-        <w:rPr>
-          <w:lang w:val="vi-VN"/>
-        </w:rPr>
-        <w:t>. Các camera sẽ định vị marker bằng sóng hồng ngoại. Tín hiệu thu được từ hệ thống camera được xử lý và cho ra kết quả cuối cùng là dữ liệu dạng mô hình hóa 3D của cơ thể người. Có rất nhiều cấu trúc định dạng khác nhau được sử dụng như asf/amc, vsk/v, c3d, bvh, txt. Có một số phần mềm hỗ trợ việc chuyển đổi qua lại giữa các định dạng này</w:t>
-      </w:r>
-      <w:r>
-        <w:rPr>
-          <w:szCs w:val="22"/>
-          <w:vertAlign w:val="superscript"/>
-          <w:lang w:val="vi-VN"/>
-        </w:rPr>
-        <w:footnoteReference w:id="10"/>
-      </w:r>
-      <w:r>
-        <w:rPr>
-          <w:lang w:val="vi-VN"/>
-        </w:rPr>
         <w:t>.</w:t>
       </w:r>
     </w:p>
     <w:p>
       <w:pPr>
         <w:pStyle w:val="Heading3"/>
-        <w:rPr>
-          <w:lang w:val="vi-VN"/>
-        </w:rPr>
       </w:pPr>
       <w:bookmarkStart w:id="37" w:name="_Toc422858104"/>
       <w:r>
         <w:rPr>
           <w:lang w:val="vi-VN"/>
         </w:rPr>
+        <w:t>Dữ liệu thu được từ Mocap</w:t>
+      </w:r>
+      <w:bookmarkEnd w:id="37"/>
+    </w:p>
+    <w:p>
+      <w:pPr>
+        <w:pStyle w:val="000-Noi-Dung"/>
+      </w:pPr>
+      <w:r>
+        <w:t>Dữ liệu thu được từ Mocap là dữ liệu dưới dạng mô hình hóa 3D của cơ thể người. Có rất nhiều định dạng khác nhau được dùng để lưu trữ loại dữ liệu này như asf/amc, bvh, c3d, vsk/v, txt.</w:t>
+      </w:r>
+    </w:p>
+    <w:p>
+      <w:pPr>
+        <w:pStyle w:val="Heading3"/>
+      </w:pPr>
+      <w:bookmarkStart w:id="38" w:name="_Toc422858105"/>
+      <w:r>
+        <w:rPr>
+          <w:lang w:val="vi-VN"/>
+        </w:rPr>
+        <w:t>Cấu trúc Acclaim</w:t>
+      </w:r>
+      <w:bookmarkEnd w:id="38"/>
+    </w:p>
+    <w:p>
+      <w:pPr>
+        <w:pStyle w:val="000-Noi-Dung"/>
+      </w:pPr>
+      <w:r>
+        <w:t>Acclaim là một bộ gồm hai tệp văn bản có cấu trúc. Tệp thứ nhất lưu trữ cấu trúc tổng quan của đối tượng, tiệp thứ hai chứa dư liệu chuyển động tương ứng của đối tượng theo thời gian.</w:t>
+      </w:r>
+    </w:p>
+    <w:p>
+      <w:pPr>
+        <w:pStyle w:val="Heading4"/>
+      </w:pPr>
+      <w:bookmarkStart w:id="39" w:name="_Toc422858106"/>
+      <w:r>
         <w:lastRenderedPageBreak/>
-        <w:t>Dữ liệu thu được từ Mocap</w:t>
-      </w:r>
-      <w:bookmarkEnd w:id="37"/>
-    </w:p>
-    <w:p>
-      <w:pPr>
-        <w:pStyle w:val="Heading3"/>
-        <w:rPr>
-          <w:lang w:val="vi-VN"/>
-        </w:rPr>
-      </w:pPr>
-      <w:bookmarkStart w:id="38" w:name="_Toc422858105"/>
-      <w:r>
-        <w:rPr>
-          <w:lang w:val="vi-VN"/>
-        </w:rPr>
-        <w:t>Cấu trúc Acclaim</w:t>
-      </w:r>
-      <w:bookmarkEnd w:id="38"/>
-    </w:p>
-    <w:p>
-      <w:pPr>
-        <w:pStyle w:val="Heading4"/>
-      </w:pPr>
-      <w:bookmarkStart w:id="39" w:name="_Toc422858106"/>
-      <w:r>
         <w:t>Cấu trúc tệp ASF</w:t>
       </w:r>
       <w:bookmarkEnd w:id="39"/>
@@ -2377,21 +2389,12 @@
         </w:rPr>
         <w:t>Các phương pháp trích chọn đặc tính được trình bày ở trên chỉ có thể áp dụng hiệu quả với dữ liệu tuyến tính đơn giản, không phù hợp với các bài toán có dữ liệu phi tuyến, phức tạp. Do đó người ta dùng một phép biến đổi để chuyển dữ liệu phi tuyến tính thành tuyến tính. Phép biến đổi đó gọi là hàm nhân (kernel). Phương pháp PCA kết hợp hàm nhân gọi là KPCA (Kernel Principal Components Analysis), phương pháp LDA kết hợp hàm nhân gọi là KDA (Kernel Discriminant Analysis). Các phương pháp trích chọn đặc tính sử dụng trong luận văn này đều được kết hợp với hàm nhân.</w:t>
       </w:r>
-    </w:p>
-    <w:p>
-      <w:pPr>
-        <w:pStyle w:val="00NoiDung"/>
-        <w:rPr>
-          <w:lang w:val="vi-VN"/>
-        </w:rPr>
-        <w:sectPr>
-          <w:type w:val="oddPage"/>
-          <w:pgSz w:w="8392" w:h="11907" w:code="11"/>
-          <w:pgMar w:top="1134" w:right="1134" w:bottom="1134" w:left="1134" w:header="680" w:footer="0" w:gutter="0"/>
-          <w:cols w:space="720"/>
-          <w:docGrid w:linePitch="360"/>
-        </w:sectPr>
-      </w:pPr>
+      <w:r>
+        <w:rPr>
+          <w:lang w:val="vi-VN"/>
+        </w:rPr>
+        <w:br w:type="page"/>
+      </w:r>
     </w:p>
     <w:p>
       <w:pPr>
@@ -2437,14 +2440,14 @@
         <w:pStyle w:val="000-Noi-Dung"/>
         <w:keepNext/>
         <w:ind w:firstLine="0"/>
-        <w:rPr>
-          <w:lang w:val="vi-VN"/>
-        </w:rPr>
-      </w:pPr>
-      <w:r>
-        <w:rPr>
-          <w:noProof/>
-          <w:lang w:val="vi-VN"/>
+        <w:jc w:val="center"/>
+        <w:rPr>
+          <w:lang w:val="vi-VN"/>
+        </w:rPr>
+      </w:pPr>
+      <w:r>
+        <w:rPr>
+          <w:noProof/>
         </w:rPr>
         <w:drawing>
           <wp:inline distT="0" distB="0" distL="0" distR="0">
@@ -2462,7 +2465,7 @@
                     <pic:cNvPicPr/>
                   </pic:nvPicPr>
                   <pic:blipFill>
-                    <a:blip r:embed="rId13"/>
+                    <a:blip r:embed="rId12"/>
                     <a:stretch>
                       <a:fillRect/>
                     </a:stretch>
@@ -2684,14 +2687,14 @@
         <w:pStyle w:val="000-Noi-Dung"/>
         <w:keepNext/>
         <w:ind w:firstLine="0"/>
-        <w:rPr>
-          <w:lang w:val="vi-VN"/>
-        </w:rPr>
-      </w:pPr>
-      <w:r>
-        <w:rPr>
-          <w:noProof/>
-          <w:lang w:val="vi-VN"/>
+        <w:jc w:val="center"/>
+        <w:rPr>
+          <w:lang w:val="vi-VN"/>
+        </w:rPr>
+      </w:pPr>
+      <w:r>
+        <w:rPr>
+          <w:noProof/>
         </w:rPr>
         <w:drawing>
           <wp:inline distT="0" distB="0" distL="0" distR="0">
@@ -2709,7 +2712,7 @@
                     <pic:cNvPicPr/>
                   </pic:nvPicPr>
                   <pic:blipFill>
-                    <a:blip r:embed="rId14"/>
+                    <a:blip r:embed="rId13"/>
                     <a:stretch>
                       <a:fillRect/>
                     </a:stretch>
@@ -2911,9 +2914,6 @@
     <w:p>
       <w:pPr>
         <w:pStyle w:val="000-Noi-Dung"/>
-        <w:rPr>
-          <w:lang w:val="vi-VN"/>
-        </w:rPr>
       </w:pPr>
       <w:r>
         <w:rPr>
@@ -2931,24 +2931,765 @@
     </w:p>
     <w:p>
       <w:pPr>
-        <w:rPr>
-          <w:lang w:val="vi-VN"/>
-        </w:rPr>
-      </w:pPr>
-    </w:p>
-    <w:p>
-      <w:pPr>
-        <w:rPr>
-          <w:lang w:val="vi-VN"/>
-        </w:rPr>
-        <w:sectPr>
-          <w:type w:val="oddPage"/>
-          <w:pgSz w:w="8392" w:h="11907" w:code="11"/>
-          <w:pgMar w:top="1134" w:right="1134" w:bottom="1134" w:left="1134" w:header="680" w:footer="0" w:gutter="0"/>
-          <w:cols w:space="720"/>
-          <w:docGrid w:linePitch="360"/>
-        </w:sectPr>
-      </w:pPr>
+        <w:pStyle w:val="000-Noi-Dung"/>
+        <w:rPr>
+          <w:noProof/>
+        </w:rPr>
+      </w:pPr>
+      <w:r>
+        <w:rPr>
+          <w:noProof/>
+          <w:lang w:val="vi-VN"/>
+        </w:rPr>
+        <w:t xml:space="preserve">Cụ thể hàm xác suất và cách gán nhãn cho hành động cần nhận dạng được mô tả như sau: Giả sử ta có </w:t>
+      </w:r>
+      <m:oMath>
+        <m:r>
+          <w:rPr>
+            <w:rFonts w:ascii="Cambria Math" w:hAnsi="Cambria Math"/>
+            <w:noProof/>
+            <w:lang w:val="vi-VN"/>
+          </w:rPr>
+          <m:t>n</m:t>
+        </m:r>
+      </m:oMath>
+      <w:r>
+        <w:rPr>
+          <w:noProof/>
+          <w:lang w:val="vi-VN"/>
+        </w:rPr>
+        <w:t xml:space="preserve"> phương pháp trích chọn đặc tính và </w:t>
+      </w:r>
+      <m:oMath>
+        <m:r>
+          <w:rPr>
+            <w:rFonts w:ascii="Cambria Math" w:hAnsi="Cambria Math"/>
+            <w:noProof/>
+            <w:lang w:val="vi-VN"/>
+          </w:rPr>
+          <m:t>m</m:t>
+        </m:r>
+      </m:oMath>
+      <w:r>
+        <w:rPr>
+          <w:noProof/>
+          <w:lang w:val="vi-VN"/>
+        </w:rPr>
+        <w:t xml:space="preserve"> loại hành động khác nhau (cụ thể trong luận văn này </w:t>
+      </w:r>
+      <m:oMath>
+        <m:r>
+          <w:rPr>
+            <w:rFonts w:ascii="Cambria Math" w:hAnsi="Cambria Math"/>
+            <w:noProof/>
+            <w:lang w:val="vi-VN"/>
+          </w:rPr>
+          <m:t>n</m:t>
+        </m:r>
+      </m:oMath>
+      <w:r>
+        <w:rPr>
+          <w:noProof/>
+          <w:lang w:val="vi-VN"/>
+        </w:rPr>
+        <w:t xml:space="preserve"> = 3, </w:t>
+      </w:r>
+      <m:oMath>
+        <m:r>
+          <w:rPr>
+            <w:rFonts w:ascii="Cambria Math" w:hAnsi="Cambria Math"/>
+            <w:noProof/>
+            <w:lang w:val="vi-VN"/>
+          </w:rPr>
+          <m:t>m</m:t>
+        </m:r>
+      </m:oMath>
+      <w:r>
+        <w:rPr>
+          <w:noProof/>
+          <w:lang w:val="vi-VN"/>
+        </w:rPr>
+        <w:t xml:space="preserve"> = 4). Các phương pháp được đánh số thứ tự từ 1 đến </w:t>
+      </w:r>
+      <m:oMath>
+        <m:r>
+          <w:rPr>
+            <w:rFonts w:ascii="Cambria Math" w:hAnsi="Cambria Math"/>
+            <w:noProof/>
+            <w:lang w:val="vi-VN"/>
+          </w:rPr>
+          <m:t>n</m:t>
+        </m:r>
+      </m:oMath>
+      <w:r>
+        <w:rPr>
+          <w:noProof/>
+          <w:lang w:val="vi-VN"/>
+        </w:rPr>
+        <w:t xml:space="preserve">; các loại hành động được gán nhãn từ 1 đến </w:t>
+      </w:r>
+      <m:oMath>
+        <m:r>
+          <w:rPr>
+            <w:rFonts w:ascii="Cambria Math" w:hAnsi="Cambria Math"/>
+            <w:noProof/>
+            <w:lang w:val="vi-VN"/>
+          </w:rPr>
+          <m:t>m</m:t>
+        </m:r>
+      </m:oMath>
+      <w:r>
+        <w:rPr>
+          <w:noProof/>
+          <w:lang w:val="vi-VN"/>
+        </w:rPr>
+        <w:t xml:space="preserve">. Gọi </w:t>
+      </w:r>
+      <m:oMath>
+        <m:sSub>
+          <m:sSubPr>
+            <m:ctrlPr>
+              <w:rPr>
+                <w:rFonts w:ascii="Cambria Math" w:hAnsi="Cambria Math"/>
+                <w:i/>
+                <w:noProof/>
+                <w:lang w:val="vi-VN"/>
+              </w:rPr>
+            </m:ctrlPr>
+          </m:sSubPr>
+          <m:e>
+            <m:r>
+              <w:rPr>
+                <w:rFonts w:ascii="Cambria Math" w:hAnsi="Cambria Math"/>
+                <w:noProof/>
+                <w:lang w:val="vi-VN"/>
+              </w:rPr>
+              <m:t>f</m:t>
+            </m:r>
+          </m:e>
+          <m:sub>
+            <m:r>
+              <w:rPr>
+                <w:rFonts w:ascii="Cambria Math" w:hAnsi="Cambria Math"/>
+                <w:noProof/>
+                <w:lang w:val="vi-VN"/>
+              </w:rPr>
+              <m:t>i</m:t>
+            </m:r>
+          </m:sub>
+        </m:sSub>
+      </m:oMath>
+      <w:r>
+        <w:rPr>
+          <w:noProof/>
+          <w:lang w:val="vi-VN"/>
+        </w:rPr>
+        <w:t xml:space="preserve"> là nhãn của hành động nhận dạng được từ mô hình sử dụng phương pháp trích chọn đặc tính </w:t>
+      </w:r>
+      <m:oMath>
+        <m:r>
+          <w:rPr>
+            <w:rFonts w:ascii="Cambria Math" w:hAnsi="Cambria Math"/>
+            <w:noProof/>
+            <w:lang w:val="vi-VN"/>
+          </w:rPr>
+          <m:t>i</m:t>
+        </m:r>
+      </m:oMath>
+      <w:r>
+        <w:rPr>
+          <w:noProof/>
+          <w:lang w:val="vi-VN"/>
+        </w:rPr>
+        <w:t xml:space="preserve">, </w:t>
+      </w:r>
+      <m:oMath>
+        <m:sSub>
+          <m:sSubPr>
+            <m:ctrlPr>
+              <w:rPr>
+                <w:rFonts w:ascii="Cambria Math" w:hAnsi="Cambria Math"/>
+                <w:i/>
+                <w:noProof/>
+                <w:lang w:val="vi-VN"/>
+              </w:rPr>
+            </m:ctrlPr>
+          </m:sSubPr>
+          <m:e>
+            <m:r>
+              <w:rPr>
+                <w:rFonts w:ascii="Cambria Math" w:hAnsi="Cambria Math"/>
+                <w:noProof/>
+                <w:lang w:val="vi-VN"/>
+              </w:rPr>
+              <m:t>ω</m:t>
+            </m:r>
+          </m:e>
+          <m:sub>
+            <m:r>
+              <w:rPr>
+                <w:rFonts w:ascii="Cambria Math" w:hAnsi="Cambria Math"/>
+                <w:noProof/>
+                <w:lang w:val="vi-VN"/>
+              </w:rPr>
+              <m:t>i</m:t>
+            </m:r>
+          </m:sub>
+        </m:sSub>
+      </m:oMath>
+      <w:r>
+        <w:rPr>
+          <w:noProof/>
+          <w:lang w:val="vi-VN"/>
+        </w:rPr>
+        <w:t xml:space="preserve"> là trọng số của phương pháp trích chọn đặc tính </w:t>
+      </w:r>
+      <m:oMath>
+        <m:r>
+          <w:rPr>
+            <w:rFonts w:ascii="Cambria Math" w:hAnsi="Cambria Math"/>
+            <w:noProof/>
+            <w:lang w:val="vi-VN"/>
+          </w:rPr>
+          <m:t>i</m:t>
+        </m:r>
+      </m:oMath>
+      <w:r>
+        <w:rPr>
+          <w:noProof/>
+          <w:lang w:val="vi-VN"/>
+        </w:rPr>
+        <w:t xml:space="preserve">, </w:t>
+      </w:r>
+      <m:oMath>
+        <m:r>
+          <w:rPr>
+            <w:rFonts w:ascii="Cambria Math" w:hAnsi="Cambria Math"/>
+            <w:noProof/>
+            <w:lang w:val="vi-VN"/>
+          </w:rPr>
+          <m:t>i={1..n}</m:t>
+        </m:r>
+      </m:oMath>
+      <w:r>
+        <w:rPr>
+          <w:noProof/>
+          <w:lang w:val="vi-VN"/>
+        </w:rPr>
+        <w:t xml:space="preserve">, </w:t>
+      </w:r>
+      <m:oMath>
+        <m:sSub>
+          <m:sSubPr>
+            <m:ctrlPr>
+              <w:rPr>
+                <w:rFonts w:ascii="Cambria Math" w:hAnsi="Cambria Math"/>
+                <w:i/>
+                <w:noProof/>
+                <w:lang w:val="vi-VN"/>
+              </w:rPr>
+            </m:ctrlPr>
+          </m:sSubPr>
+          <m:e>
+            <m:r>
+              <w:rPr>
+                <w:rFonts w:ascii="Cambria Math" w:hAnsi="Cambria Math"/>
+                <w:noProof/>
+                <w:lang w:val="vi-VN"/>
+              </w:rPr>
+              <m:t>f</m:t>
+            </m:r>
+          </m:e>
+          <m:sub>
+            <m:r>
+              <w:rPr>
+                <w:rFonts w:ascii="Cambria Math" w:hAnsi="Cambria Math"/>
+                <w:noProof/>
+                <w:lang w:val="vi-VN"/>
+              </w:rPr>
+              <m:t>i</m:t>
+            </m:r>
+          </m:sub>
+        </m:sSub>
+        <m:r>
+          <w:rPr>
+            <w:rFonts w:ascii="Cambria Math" w:hAnsi="Cambria Math"/>
+            <w:noProof/>
+            <w:lang w:val="vi-VN"/>
+          </w:rPr>
+          <m:t xml:space="preserve"> ∈ {1..m}</m:t>
+        </m:r>
+      </m:oMath>
+      <w:r>
+        <w:rPr>
+          <w:noProof/>
+          <w:lang w:val="vi-VN"/>
+        </w:rPr>
+        <w:t xml:space="preserve">. Gọi </w:t>
+      </w:r>
+      <m:oMath>
+        <m:sSub>
+          <m:sSubPr>
+            <m:ctrlPr>
+              <w:rPr>
+                <w:rFonts w:ascii="Cambria Math" w:hAnsi="Cambria Math"/>
+                <w:i/>
+                <w:noProof/>
+                <w:lang w:val="vi-VN"/>
+              </w:rPr>
+            </m:ctrlPr>
+          </m:sSubPr>
+          <m:e>
+            <m:r>
+              <w:rPr>
+                <w:rFonts w:ascii="Cambria Math" w:hAnsi="Cambria Math"/>
+                <w:noProof/>
+                <w:lang w:val="vi-VN"/>
+              </w:rPr>
+              <m:t>p</m:t>
+            </m:r>
+          </m:e>
+          <m:sub>
+            <m:r>
+              <w:rPr>
+                <w:rFonts w:ascii="Cambria Math" w:hAnsi="Cambria Math"/>
+                <w:noProof/>
+                <w:lang w:val="vi-VN"/>
+              </w:rPr>
+              <m:t>j</m:t>
+            </m:r>
+          </m:sub>
+        </m:sSub>
+      </m:oMath>
+      <w:r>
+        <w:rPr>
+          <w:noProof/>
+          <w:lang w:val="vi-VN"/>
+        </w:rPr>
+        <w:t xml:space="preserve"> là xác suất để gán nhãn </w:t>
+      </w:r>
+      <m:oMath>
+        <m:r>
+          <w:rPr>
+            <w:rFonts w:ascii="Cambria Math" w:hAnsi="Cambria Math"/>
+            <w:noProof/>
+            <w:lang w:val="vi-VN"/>
+          </w:rPr>
+          <m:t>j</m:t>
+        </m:r>
+      </m:oMath>
+      <w:r>
+        <w:rPr>
+          <w:noProof/>
+          <w:lang w:val="vi-VN"/>
+        </w:rPr>
+        <w:t xml:space="preserve"> cho hành động cần nhận dạng, </w:t>
+      </w:r>
+      <m:oMath>
+        <m:r>
+          <w:rPr>
+            <w:rFonts w:ascii="Cambria Math" w:hAnsi="Cambria Math"/>
+            <w:noProof/>
+            <w:lang w:val="vi-VN"/>
+          </w:rPr>
+          <m:t>j={1..m}</m:t>
+        </m:r>
+      </m:oMath>
+      <w:r>
+        <w:rPr>
+          <w:noProof/>
+          <w:lang w:val="vi-VN"/>
+        </w:rPr>
+        <w:t xml:space="preserve">. Khi đó xác suất </w:t>
+      </w:r>
+      <m:oMath>
+        <m:sSub>
+          <m:sSubPr>
+            <m:ctrlPr>
+              <w:rPr>
+                <w:rFonts w:ascii="Cambria Math" w:hAnsi="Cambria Math"/>
+                <w:i/>
+                <w:noProof/>
+                <w:lang w:val="vi-VN"/>
+              </w:rPr>
+            </m:ctrlPr>
+          </m:sSubPr>
+          <m:e>
+            <m:r>
+              <w:rPr>
+                <w:rFonts w:ascii="Cambria Math" w:hAnsi="Cambria Math"/>
+                <w:noProof/>
+                <w:lang w:val="vi-VN"/>
+              </w:rPr>
+              <m:t>p</m:t>
+            </m:r>
+          </m:e>
+          <m:sub>
+            <m:r>
+              <w:rPr>
+                <w:rFonts w:ascii="Cambria Math" w:hAnsi="Cambria Math"/>
+                <w:noProof/>
+                <w:lang w:val="vi-VN"/>
+              </w:rPr>
+              <m:t>j</m:t>
+            </m:r>
+          </m:sub>
+        </m:sSub>
+      </m:oMath>
+      <w:r>
+        <w:rPr>
+          <w:noProof/>
+          <w:lang w:val="vi-VN"/>
+        </w:rPr>
+        <w:t xml:space="preserve"> đươc xác định như sau:</w:t>
+      </w:r>
+    </w:p>
+    <w:p>
+      <w:pPr>
+        <w:pStyle w:val="000-Noi-Dung"/>
+        <w:ind w:firstLine="0"/>
+        <w:rPr>
+          <w:noProof/>
+        </w:rPr>
+      </w:pPr>
+      <m:oMathPara>
+        <m:oMath>
+          <m:sSub>
+            <m:sSubPr>
+              <m:ctrlPr>
+                <w:rPr>
+                  <w:rFonts w:ascii="Cambria Math" w:hAnsi="Cambria Math"/>
+                  <w:i/>
+                  <w:noProof/>
+                </w:rPr>
+              </m:ctrlPr>
+            </m:sSubPr>
+            <m:e>
+              <m:r>
+                <w:rPr>
+                  <w:rFonts w:ascii="Cambria Math" w:hAnsi="Cambria Math"/>
+                  <w:noProof/>
+                </w:rPr>
+                <m:t>p</m:t>
+              </m:r>
+            </m:e>
+            <m:sub>
+              <m:r>
+                <w:rPr>
+                  <w:rFonts w:ascii="Cambria Math" w:hAnsi="Cambria Math"/>
+                  <w:noProof/>
+                </w:rPr>
+                <m:t>j</m:t>
+              </m:r>
+            </m:sub>
+          </m:sSub>
+          <m:r>
+            <w:rPr>
+              <w:rFonts w:ascii="Cambria Math" w:hAnsi="Cambria Math"/>
+              <w:noProof/>
+            </w:rPr>
+            <m:t xml:space="preserve">= </m:t>
+          </m:r>
+          <m:nary>
+            <m:naryPr>
+              <m:chr m:val="∑"/>
+              <m:limLoc m:val="undOvr"/>
+              <m:supHide m:val="on"/>
+              <m:ctrlPr>
+                <w:rPr>
+                  <w:rFonts w:ascii="Cambria Math" w:hAnsi="Cambria Math"/>
+                  <w:i/>
+                  <w:noProof/>
+                </w:rPr>
+              </m:ctrlPr>
+            </m:naryPr>
+            <m:sub>
+              <m:r>
+                <w:rPr>
+                  <w:rFonts w:ascii="Cambria Math" w:hAnsi="Cambria Math"/>
+                  <w:noProof/>
+                </w:rPr>
+                <m:t>i|j=</m:t>
+              </m:r>
+              <m:sSub>
+                <m:sSubPr>
+                  <m:ctrlPr>
+                    <w:rPr>
+                      <w:rFonts w:ascii="Cambria Math" w:hAnsi="Cambria Math"/>
+                      <w:i/>
+                      <w:noProof/>
+                    </w:rPr>
+                  </m:ctrlPr>
+                </m:sSubPr>
+                <m:e>
+                  <m:r>
+                    <w:rPr>
+                      <w:rFonts w:ascii="Cambria Math" w:hAnsi="Cambria Math"/>
+                      <w:noProof/>
+                    </w:rPr>
+                    <m:t>f</m:t>
+                  </m:r>
+                </m:e>
+                <m:sub>
+                  <m:r>
+                    <w:rPr>
+                      <w:rFonts w:ascii="Cambria Math" w:hAnsi="Cambria Math"/>
+                      <w:noProof/>
+                    </w:rPr>
+                    <m:t>i</m:t>
+                  </m:r>
+                </m:sub>
+              </m:sSub>
+            </m:sub>
+            <m:sup/>
+            <m:e>
+              <m:sSub>
+                <m:sSubPr>
+                  <m:ctrlPr>
+                    <w:rPr>
+                      <w:rFonts w:ascii="Cambria Math" w:hAnsi="Cambria Math"/>
+                      <w:i/>
+                      <w:noProof/>
+                    </w:rPr>
+                  </m:ctrlPr>
+                </m:sSubPr>
+                <m:e>
+                  <m:r>
+                    <w:rPr>
+                      <w:rFonts w:ascii="Cambria Math" w:hAnsi="Cambria Math"/>
+                      <w:noProof/>
+                    </w:rPr>
+                    <m:t>ω</m:t>
+                  </m:r>
+                </m:e>
+                <m:sub>
+                  <m:r>
+                    <w:rPr>
+                      <w:rFonts w:ascii="Cambria Math" w:hAnsi="Cambria Math"/>
+                      <w:noProof/>
+                    </w:rPr>
+                    <m:t>i</m:t>
+                  </m:r>
+                </m:sub>
+              </m:sSub>
+            </m:e>
+          </m:nary>
+        </m:oMath>
+      </m:oMathPara>
+    </w:p>
+    <w:p>
+      <w:pPr>
+        <w:pStyle w:val="000-Noi-Dung"/>
+        <w:rPr>
+          <w:noProof/>
+          <w:lang w:val="vi-VN"/>
+        </w:rPr>
+      </w:pPr>
+      <w:r>
+        <w:rPr>
+          <w:noProof/>
+          <w:lang w:val="vi-VN"/>
+        </w:rPr>
+        <w:t xml:space="preserve">Nhãn </w:t>
+      </w:r>
+      <m:oMath>
+        <m:acc>
+          <m:accPr>
+            <m:ctrlPr>
+              <w:rPr>
+                <w:rFonts w:ascii="Cambria Math" w:hAnsi="Cambria Math"/>
+                <w:i/>
+                <w:noProof/>
+                <w:lang w:val="vi-VN"/>
+              </w:rPr>
+            </m:ctrlPr>
+          </m:accPr>
+          <m:e>
+            <m:r>
+              <w:rPr>
+                <w:rFonts w:ascii="Cambria Math" w:hAnsi="Cambria Math"/>
+                <w:noProof/>
+                <w:lang w:val="vi-VN"/>
+              </w:rPr>
+              <m:t>f</m:t>
+            </m:r>
+          </m:e>
+        </m:acc>
+      </m:oMath>
+      <w:r>
+        <w:rPr>
+          <w:noProof/>
+          <w:lang w:val="vi-VN"/>
+        </w:rPr>
+        <w:t xml:space="preserve"> cần tìm được xác định như sau:</w:t>
+      </w:r>
+    </w:p>
+    <w:p>
+      <w:pPr>
+        <w:pStyle w:val="000-Noi-Dung"/>
+        <w:ind w:firstLine="0"/>
+        <w:rPr>
+          <w:noProof/>
+        </w:rPr>
+      </w:pPr>
+      <m:oMathPara>
+        <m:oMath>
+          <m:acc>
+            <m:accPr>
+              <m:ctrlPr>
+                <w:rPr>
+                  <w:rFonts w:ascii="Cambria Math" w:hAnsi="Cambria Math"/>
+                  <w:i/>
+                  <w:noProof/>
+                  <w:lang w:val="vi-VN"/>
+                </w:rPr>
+              </m:ctrlPr>
+            </m:accPr>
+            <m:e>
+              <m:r>
+                <w:rPr>
+                  <w:rFonts w:ascii="Cambria Math" w:hAnsi="Cambria Math"/>
+                  <w:noProof/>
+                  <w:lang w:val="vi-VN"/>
+                </w:rPr>
+                <m:t>f</m:t>
+              </m:r>
+            </m:e>
+          </m:acc>
+          <m:r>
+            <w:rPr>
+              <w:rFonts w:ascii="Cambria Math" w:hAnsi="Cambria Math"/>
+              <w:noProof/>
+            </w:rPr>
+            <m:t xml:space="preserve">= </m:t>
+          </m:r>
+          <m:func>
+            <m:funcPr>
+              <m:ctrlPr>
+                <w:rPr>
+                  <w:rFonts w:ascii="Cambria Math" w:hAnsi="Cambria Math"/>
+                  <w:i/>
+                  <w:noProof/>
+                  <w:sz w:val="28"/>
+                </w:rPr>
+              </m:ctrlPr>
+            </m:funcPr>
+            <m:fName>
+              <m:limLow>
+                <m:limLowPr>
+                  <m:ctrlPr>
+                    <w:rPr>
+                      <w:rFonts w:ascii="Cambria Math" w:hAnsi="Cambria Math"/>
+                      <w:i/>
+                      <w:noProof/>
+                      <w:sz w:val="28"/>
+                    </w:rPr>
+                  </m:ctrlPr>
+                </m:limLowPr>
+                <m:e>
+                  <m:r>
+                    <m:rPr>
+                      <m:sty m:val="p"/>
+                    </m:rPr>
+                    <w:rPr>
+                      <w:rFonts w:ascii="Cambria Math" w:hAnsi="Cambria Math"/>
+                      <w:noProof/>
+                    </w:rPr>
+                    <m:t>argM</m:t>
+                  </m:r>
+                  <m:r>
+                    <m:rPr>
+                      <m:sty m:val="p"/>
+                    </m:rPr>
+                    <w:rPr>
+                      <w:rFonts w:ascii="Cambria Math" w:hAnsi="Cambria Math"/>
+                      <w:noProof/>
+                      <w:sz w:val="28"/>
+                    </w:rPr>
+                    <m:t>ax</m:t>
+                  </m:r>
+                </m:e>
+                <m:lim>
+                  <m:r>
+                    <w:rPr>
+                      <w:rFonts w:ascii="Cambria Math" w:hAnsi="Cambria Math"/>
+                      <w:noProof/>
+                    </w:rPr>
+                    <m:t>j</m:t>
+                  </m:r>
+                </m:lim>
+              </m:limLow>
+            </m:fName>
+            <m:e>
+              <m:sSub>
+                <m:sSubPr>
+                  <m:ctrlPr>
+                    <w:rPr>
+                      <w:rFonts w:ascii="Cambria Math" w:hAnsi="Cambria Math"/>
+                      <w:i/>
+                      <w:noProof/>
+                      <w:sz w:val="28"/>
+                    </w:rPr>
+                  </m:ctrlPr>
+                </m:sSubPr>
+                <m:e>
+                  <m:r>
+                    <w:rPr>
+                      <w:rFonts w:ascii="Cambria Math" w:hAnsi="Cambria Math"/>
+                      <w:noProof/>
+                    </w:rPr>
+                    <m:t>(p</m:t>
+                  </m:r>
+                </m:e>
+                <m:sub>
+                  <m:r>
+                    <w:rPr>
+                      <w:rFonts w:ascii="Cambria Math" w:hAnsi="Cambria Math"/>
+                      <w:noProof/>
+                    </w:rPr>
+                    <m:t>j</m:t>
+                  </m:r>
+                </m:sub>
+              </m:sSub>
+              <m:r>
+                <w:rPr>
+                  <w:rFonts w:ascii="Cambria Math" w:hAnsi="Cambria Math"/>
+                  <w:noProof/>
+                </w:rPr>
+                <m:t>)</m:t>
+              </m:r>
+            </m:e>
+          </m:func>
+        </m:oMath>
+      </m:oMathPara>
+    </w:p>
+    <w:p>
+      <w:pPr>
+        <w:pStyle w:val="000-Noi-Dung"/>
+        <w:ind w:firstLine="0"/>
+      </w:pPr>
+    </w:p>
+    <w:p>
+      <w:pPr>
+        <w:spacing w:line="240" w:lineRule="auto"/>
+        <w:ind w:firstLine="0"/>
+        <w:jc w:val="left"/>
+        <w:rPr>
+          <w:b/>
+          <w:snapToGrid w:val="0"/>
+          <w:color w:val="000000"/>
+          <w:w w:val="0"/>
+          <w:sz w:val="22"/>
+          <w:szCs w:val="22"/>
+          <w:lang w:val="vi-VN"/>
+        </w:rPr>
+      </w:pPr>
+      <w:r>
+        <w:rPr>
+          <w:lang w:val="vi-VN"/>
+        </w:rPr>
+        <w:br w:type="page"/>
+      </w:r>
     </w:p>
     <w:p>
       <w:pPr>
@@ -4239,7 +4980,7 @@
       </w:pPr>
       <w:r>
         <w:rPr>
-          <w:lang w:val="vi-VN"/>
+          <w:noProof/>
         </w:rPr>
         <w:drawing>
           <wp:inline distT="0" distB="0" distL="0" distR="0">
@@ -4249,7 +4990,7 @@
             <wp:cNvGraphicFramePr/>
             <a:graphic xmlns:a="http://schemas.openxmlformats.org/drawingml/2006/main">
               <a:graphicData uri="http://schemas.openxmlformats.org/drawingml/2006/chart">
-                <c:chart xmlns:c="http://schemas.openxmlformats.org/drawingml/2006/chart" xmlns:r="http://schemas.openxmlformats.org/officeDocument/2006/relationships" r:id="rId15"/>
+                <c:chart xmlns:c="http://schemas.openxmlformats.org/drawingml/2006/chart" xmlns:r="http://schemas.openxmlformats.org/officeDocument/2006/relationships" r:id="rId14"/>
               </a:graphicData>
             </a:graphic>
           </wp:inline>
@@ -4300,7 +5041,7 @@
       </w:pPr>
       <w:r>
         <w:rPr>
-          <w:lang w:val="vi-VN"/>
+          <w:noProof/>
         </w:rPr>
         <w:drawing>
           <wp:inline distT="0" distB="0" distL="0" distR="0">
@@ -4310,7 +5051,7 @@
             <wp:cNvGraphicFramePr/>
             <a:graphic xmlns:a="http://schemas.openxmlformats.org/drawingml/2006/main">
               <a:graphicData uri="http://schemas.openxmlformats.org/drawingml/2006/chart">
-                <c:chart xmlns:c="http://schemas.openxmlformats.org/drawingml/2006/chart" xmlns:r="http://schemas.openxmlformats.org/officeDocument/2006/relationships" r:id="rId16"/>
+                <c:chart xmlns:c="http://schemas.openxmlformats.org/drawingml/2006/chart" xmlns:r="http://schemas.openxmlformats.org/officeDocument/2006/relationships" r:id="rId15"/>
               </a:graphicData>
             </a:graphic>
           </wp:inline>
@@ -4979,17 +5720,21 @@
     </w:p>
     <w:p>
       <w:pPr>
-        <w:rPr>
-          <w:lang w:val="vi-VN"/>
-        </w:rPr>
-        <w:sectPr>
-          <w:type w:val="oddPage"/>
-          <w:pgSz w:w="8392" w:h="11907" w:code="11"/>
-          <w:pgMar w:top="1134" w:right="1134" w:bottom="1134" w:left="1134" w:header="680" w:footer="0" w:gutter="0"/>
-          <w:cols w:space="720"/>
-          <w:docGrid w:linePitch="360"/>
-        </w:sectPr>
-      </w:pPr>
+        <w:spacing w:line="240" w:lineRule="auto"/>
+        <w:ind w:firstLine="0"/>
+        <w:jc w:val="left"/>
+        <w:rPr>
+          <w:b/>
+          <w:noProof/>
+          <w:spacing w:val="20"/>
+          <w:sz w:val="28"/>
+          <w:szCs w:val="40"/>
+          <w:lang w:val="vi-VN"/>
+        </w:rPr>
+      </w:pPr>
+      <w:r>
+        <w:br w:type="page"/>
+      </w:r>
     </w:p>
     <w:p>
       <w:pPr>
@@ -5061,9 +5806,11 @@
       </w:pPr>
     </w:p>
     <w:sectPr>
+      <w:headerReference w:type="default" r:id="rId16"/>
       <w:type w:val="oddPage"/>
       <w:pgSz w:w="8392" w:h="11907" w:code="11"/>
       <w:pgMar w:top="1134" w:right="1134" w:bottom="1134" w:left="1134" w:header="680" w:footer="0" w:gutter="0"/>
+      <w:pgNumType w:start="1"/>
       <w:cols w:space="720"/>
       <w:docGrid w:linePitch="360"/>
     </w:sectPr>
@@ -5280,22 +6027,6 @@
     </w:p>
   </w:footnote>
   <w:footnote w:id="9">
-    <w:p>
-      <w:pPr>
-        <w:pStyle w:val="FootnoteText"/>
-      </w:pPr>
-      <w:r>
-        <w:rPr>
-          <w:rStyle w:val="FootnoteReference"/>
-        </w:rPr>
-        <w:footnoteRef/>
-      </w:r>
-      <w:r>
-        <w:t xml:space="preserve"> MX-40 là sản phẩm của Vicon – một công ty chuyên cung cấp các thiết bị dùng trong hệ thống chụp chuyển động. MX-40 có thể quay với tốc độ 120Hz tức là ghi được 120 khung hình trong một giây.</w:t>
-      </w:r>
-    </w:p>
-  </w:footnote>
-  <w:footnote w:id="10">
     <w:p>
       <w:pPr>
         <w:pStyle w:val="FootnoteText"/>
@@ -5368,7 +6099,7 @@
         <w:sz w:val="22"/>
         <w:szCs w:val="22"/>
       </w:rPr>
-      <w:t>25</w:t>
+      <w:t>24</w:t>
     </w:r>
     <w:r>
       <w:rPr>
@@ -5477,7 +6208,7 @@
   <w:abstractNum w:abstractNumId="1">
     <w:nsid w:val="0AFF06B5"/>
     <w:multiLevelType w:val="multilevel"/>
-    <w:tmpl w:val="7AC07E1E"/>
+    <w:tmpl w:val="1006184C"/>
     <w:lvl w:ilvl="0">
       <w:start w:val="1"/>
       <w:numFmt w:val="decimal"/>
@@ -5490,7 +6221,7 @@
       </w:pPr>
       <w:rPr>
         <w:rFonts w:ascii="Times New Roman" w:hAnsi="Times New Roman" w:cs="Times New Roman"/>
-        <w:b w:val="0"/>
+        <w:b/>
         <w:bCs w:val="0"/>
         <w:i w:val="0"/>
         <w:iCs w:val="0"/>
@@ -5514,7 +6245,6 @@
         <w:u w:val="none"/>
         <w:vertAlign w:val="baseline"/>
         <w:em w:val="none"/>
-        <w:lang/>
       </w:rPr>
     </w:lvl>
     <w:lvl w:ilvl="1">
@@ -5648,8 +6378,8 @@
   <w:abstractNum w:abstractNumId="2">
     <w:nsid w:val="41965DC3"/>
     <w:multiLevelType w:val="hybridMultilevel"/>
-    <w:tmpl w:val="8342FF6A"/>
-    <w:lvl w:ilvl="0">
+    <w:tmpl w:val="9DA412AC"/>
+    <w:lvl w:ilvl="0" w:tplc="9F6C65D2">
       <w:start w:val="1"/>
       <w:numFmt w:val="decimal"/>
       <w:pStyle w:val="HinhC0"/>
@@ -5660,7 +6390,7 @@
       </w:pPr>
       <w:rPr>
         <w:rFonts w:ascii="Times New Roman" w:hAnsi="Times New Roman" w:cs="Times New Roman"/>
-        <w:b w:val="0"/>
+        <w:b/>
         <w:bCs w:val="0"/>
         <w:i w:val="0"/>
         <w:iCs w:val="0"/>
@@ -5684,10 +6414,9 @@
         <w:u w:val="none"/>
         <w:vertAlign w:val="baseline"/>
         <w:em w:val="none"/>
-        <w:lang/>
       </w:rPr>
     </w:lvl>
-    <w:lvl w:ilvl="1" w:tentative="1">
+    <w:lvl w:ilvl="1" w:tplc="207EE686" w:tentative="1">
       <w:start w:val="1"/>
       <w:numFmt w:val="lowerLetter"/>
       <w:lvlText w:val="%2."/>
@@ -5696,7 +6425,7 @@
         <w:ind w:left="1724" w:hanging="360"/>
       </w:pPr>
     </w:lvl>
-    <w:lvl w:ilvl="2" w:tentative="1">
+    <w:lvl w:ilvl="2" w:tplc="66C40CD8" w:tentative="1">
       <w:start w:val="1"/>
       <w:numFmt w:val="lowerRoman"/>
       <w:lvlText w:val="%3."/>
@@ -5705,7 +6434,7 @@
         <w:ind w:left="2444" w:hanging="180"/>
       </w:pPr>
     </w:lvl>
-    <w:lvl w:ilvl="3" w:tentative="1">
+    <w:lvl w:ilvl="3" w:tplc="3D4ABC46" w:tentative="1">
       <w:start w:val="1"/>
       <w:numFmt w:val="decimal"/>
       <w:lvlText w:val="%4."/>
@@ -5714,7 +6443,7 @@
         <w:ind w:left="3164" w:hanging="360"/>
       </w:pPr>
     </w:lvl>
-    <w:lvl w:ilvl="4" w:tentative="1">
+    <w:lvl w:ilvl="4" w:tplc="433E0292" w:tentative="1">
       <w:start w:val="1"/>
       <w:numFmt w:val="lowerLetter"/>
       <w:lvlText w:val="%5."/>
@@ -5723,7 +6452,7 @@
         <w:ind w:left="3884" w:hanging="360"/>
       </w:pPr>
     </w:lvl>
-    <w:lvl w:ilvl="5" w:tentative="1">
+    <w:lvl w:ilvl="5" w:tplc="E9B6822C" w:tentative="1">
       <w:start w:val="1"/>
       <w:numFmt w:val="lowerRoman"/>
       <w:lvlText w:val="%6."/>
@@ -5732,7 +6461,7 @@
         <w:ind w:left="4604" w:hanging="180"/>
       </w:pPr>
     </w:lvl>
-    <w:lvl w:ilvl="6" w:tentative="1">
+    <w:lvl w:ilvl="6" w:tplc="45949550" w:tentative="1">
       <w:start w:val="1"/>
       <w:numFmt w:val="decimal"/>
       <w:lvlText w:val="%7."/>
@@ -5741,7 +6470,7 @@
         <w:ind w:left="5324" w:hanging="360"/>
       </w:pPr>
     </w:lvl>
-    <w:lvl w:ilvl="7" w:tentative="1">
+    <w:lvl w:ilvl="7" w:tplc="CCE4ED32" w:tentative="1">
       <w:start w:val="1"/>
       <w:numFmt w:val="lowerLetter"/>
       <w:lvlText w:val="%8."/>
@@ -5750,7 +6479,7 @@
         <w:ind w:left="6044" w:hanging="360"/>
       </w:pPr>
     </w:lvl>
-    <w:lvl w:ilvl="8" w:tentative="1">
+    <w:lvl w:ilvl="8" w:tplc="1C6A76D4" w:tentative="1">
       <w:start w:val="1"/>
       <w:numFmt w:val="lowerRoman"/>
       <w:lvlText w:val="%9."/>
@@ -6993,13 +7722,13 @@
                   <c:v>0.5</c:v>
                 </c:pt>
                 <c:pt idx="2">
-                  <c:v>0.66000000000000558</c:v>
+                  <c:v>0.66000000000000592</c:v>
                 </c:pt>
                 <c:pt idx="3">
-                  <c:v>0.6670000000000057</c:v>
+                  <c:v>0.66700000000000592</c:v>
                 </c:pt>
                 <c:pt idx="4">
-                  <c:v>0.66000000000000558</c:v>
+                  <c:v>0.66000000000000592</c:v>
                 </c:pt>
                 <c:pt idx="5">
                   <c:v>0.71600000000000064</c:v>
@@ -7026,10 +7755,10 @@
                   <c:v>0.84000000000000064</c:v>
                 </c:pt>
                 <c:pt idx="13">
-                  <c:v>0.87000000000000433</c:v>
+                  <c:v>0.87000000000000455</c:v>
                 </c:pt>
                 <c:pt idx="14">
-                  <c:v>0.87700000000000466</c:v>
+                  <c:v>0.87700000000000489</c:v>
                 </c:pt>
                 <c:pt idx="15">
                   <c:v>0.86400000000000265</c:v>
@@ -7075,25 +7804,25 @@
           </c:val>
         </c:ser>
         <c:marker val="1"/>
-        <c:axId val="198380544"/>
-        <c:axId val="198382336"/>
+        <c:axId val="180954624"/>
+        <c:axId val="180963584"/>
       </c:lineChart>
       <c:catAx>
-        <c:axId val="198380544"/>
+        <c:axId val="180954624"/>
         <c:scaling>
           <c:orientation val="minMax"/>
         </c:scaling>
         <c:axPos val="b"/>
         <c:numFmt formatCode="General" sourceLinked="1"/>
         <c:tickLblPos val="nextTo"/>
-        <c:crossAx val="198382336"/>
+        <c:crossAx val="180963584"/>
         <c:crosses val="autoZero"/>
         <c:auto val="1"/>
         <c:lblAlgn val="ctr"/>
         <c:lblOffset val="100"/>
       </c:catAx>
       <c:valAx>
-        <c:axId val="198382336"/>
+        <c:axId val="180963584"/>
         <c:scaling>
           <c:orientation val="minMax"/>
         </c:scaling>
@@ -7101,7 +7830,7 @@
         <c:majorGridlines/>
         <c:numFmt formatCode="0.00%" sourceLinked="1"/>
         <c:tickLblPos val="nextTo"/>
-        <c:crossAx val="198380544"/>
+        <c:crossAx val="180954624"/>
         <c:crosses val="autoZero"/>
         <c:crossBetween val="between"/>
       </c:valAx>
@@ -7127,7 +7856,7 @@
           <c:x val="0.12792802573132644"/>
           <c:y val="7.3888298198461169E-2"/>
           <c:w val="0.80671285691126826"/>
-          <c:h val="0.7972780166209783"/>
+          <c:h val="0.79727801662097875"/>
         </c:manualLayout>
       </c:layout>
       <c:lineChart>
@@ -7282,7 +8011,7 @@
                   <c:v>0.84600000000000064</c:v>
                 </c:pt>
                 <c:pt idx="18">
-                  <c:v>0.76000000000000534</c:v>
+                  <c:v>0.76000000000000556</c:v>
                 </c:pt>
                 <c:pt idx="19">
                   <c:v>0.14200000000000004</c:v>
@@ -7295,25 +8024,25 @@
           </c:val>
         </c:ser>
         <c:marker val="1"/>
-        <c:axId val="198394240"/>
-        <c:axId val="198395776"/>
+        <c:axId val="182239232"/>
+        <c:axId val="182240768"/>
       </c:lineChart>
       <c:catAx>
-        <c:axId val="198394240"/>
+        <c:axId val="182239232"/>
         <c:scaling>
           <c:orientation val="minMax"/>
         </c:scaling>
         <c:axPos val="b"/>
         <c:numFmt formatCode="General" sourceLinked="1"/>
         <c:tickLblPos val="nextTo"/>
-        <c:crossAx val="198395776"/>
+        <c:crossAx val="182240768"/>
         <c:crosses val="autoZero"/>
         <c:auto val="1"/>
         <c:lblAlgn val="ctr"/>
         <c:lblOffset val="100"/>
       </c:catAx>
       <c:valAx>
-        <c:axId val="198395776"/>
+        <c:axId val="182240768"/>
         <c:scaling>
           <c:orientation val="minMax"/>
         </c:scaling>
@@ -7321,7 +8050,7 @@
         <c:majorGridlines/>
         <c:numFmt formatCode="0.00%" sourceLinked="1"/>
         <c:tickLblPos val="nextTo"/>
-        <c:crossAx val="198394240"/>
+        <c:crossAx val="182239232"/>
         <c:crosses val="autoZero"/>
         <c:crossBetween val="between"/>
       </c:valAx>

</xml_diff>